<commit_message>
Estudiantes, error al eliminaTramesa()
</commit_message>
<xml_diff>
--- a/T0_RepasoMP/Repaso_MP_Ex6EvaluableMatrizDinamica/Repaso_MP_Ex6EvaluableMatrizDinamica/Enunciado.docx
+++ b/T0_RepasoMP/Repaso_MP_Ex6EvaluableMatrizDinamica/Repaso_MP_Ex6EvaluableMatrizDinamica/Enunciado.docx
@@ -1570,6 +1570,7 @@
         <w:pStyle w:val="NormalWeb"/>
         <w:shd w:val="clear" w:color="auto" w:fill="FFFFFF"/>
         <w:spacing w:before="0" w:beforeAutospacing="0"/>
+        <w:ind w:left="708" w:hanging="708"/>
         <w:rPr>
           <w:rFonts w:ascii="Helvetica" w:hAnsi="Helvetica" w:cs="Helvetica"/>
           <w:color w:val="70AD47" w:themeColor="accent6"/>
@@ -1584,7 +1585,27 @@
           <w:sz w:val="21"/>
           <w:szCs w:val="21"/>
         </w:rPr>
-        <w:t xml:space="preserve">-          Un operador </w:t>
+        <w:t xml:space="preserve">-          Un </w:t>
+      </w:r>
+      <w:bookmarkStart w:id="0" w:name="_GoBack"/>
+      <w:r>
+        <w:rPr>
+          <w:rFonts w:ascii="Helvetica" w:hAnsi="Helvetica" w:cs="Helvetica"/>
+          <w:color w:val="70AD47" w:themeColor="accent6"/>
+          <w:sz w:val="21"/>
+          <w:szCs w:val="21"/>
+        </w:rPr>
+        <w:t>operador</w:t>
+      </w:r>
+      <w:bookmarkEnd w:id="0"/>
+      <w:r>
+        <w:rPr>
+          <w:rFonts w:ascii="Helvetica" w:hAnsi="Helvetica" w:cs="Helvetica"/>
+          <w:color w:val="70AD47" w:themeColor="accent6"/>
+          <w:sz w:val="21"/>
+          <w:szCs w:val="21"/>
+        </w:rPr>
+        <w:t xml:space="preserve"> </w:t>
       </w:r>
       <w:proofErr w:type="spellStart"/>
       <w:r>
@@ -3319,57 +3340,83 @@
           <w:color w:val="70AD47" w:themeColor="accent6"/>
           <w:sz w:val="21"/>
           <w:szCs w:val="21"/>
+          <w:lang w:val="en-US"/>
         </w:rPr>
       </w:pPr>
-      <w:proofErr w:type="spellStart"/>
-      <w:r>
-        <w:rPr>
-          <w:rFonts w:ascii="Helvetica" w:hAnsi="Helvetica" w:cs="Helvetica"/>
-          <w:color w:val="70AD47" w:themeColor="accent6"/>
-          <w:sz w:val="21"/>
-          <w:szCs w:val="21"/>
-        </w:rPr>
-        <w:t>void</w:t>
-      </w:r>
-      <w:proofErr w:type="spellEnd"/>
-      <w:r>
-        <w:rPr>
-          <w:rFonts w:ascii="Helvetica" w:hAnsi="Helvetica" w:cs="Helvetica"/>
-          <w:color w:val="70AD47" w:themeColor="accent6"/>
-          <w:sz w:val="21"/>
-          <w:szCs w:val="21"/>
+      <w:r>
+        <w:rPr>
+          <w:rFonts w:ascii="Helvetica" w:hAnsi="Helvetica" w:cs="Helvetica"/>
+          <w:color w:val="70AD47" w:themeColor="accent6"/>
+          <w:sz w:val="21"/>
+          <w:szCs w:val="21"/>
+          <w:lang w:val="en-US"/>
+        </w:rPr>
+        <w:t>void </w:t>
+      </w:r>
+      <w:proofErr w:type="gramStart"/>
+      <w:r>
+        <w:rPr>
+          <w:rFonts w:ascii="Helvetica" w:hAnsi="Helvetica" w:cs="Helvetica"/>
+          <w:color w:val="70AD47" w:themeColor="accent6"/>
+          <w:sz w:val="21"/>
+          <w:szCs w:val="21"/>
+          <w:lang w:val="en-US"/>
+        </w:rPr>
+        <w:t>resize(</w:t>
+      </w:r>
+      <w:proofErr w:type="spellStart"/>
+      <w:proofErr w:type="gramEnd"/>
+      <w:r>
+        <w:rPr>
+          <w:rFonts w:ascii="Helvetica" w:hAnsi="Helvetica" w:cs="Helvetica"/>
+          <w:color w:val="70AD47" w:themeColor="accent6"/>
+          <w:sz w:val="21"/>
+          <w:szCs w:val="21"/>
+          <w:lang w:val="en-US"/>
+        </w:rPr>
+        <w:t>int</w:t>
+      </w:r>
+      <w:proofErr w:type="spellEnd"/>
+      <w:r>
+        <w:rPr>
+          <w:rFonts w:ascii="Helvetica" w:hAnsi="Helvetica" w:cs="Helvetica"/>
+          <w:color w:val="70AD47" w:themeColor="accent6"/>
+          <w:sz w:val="21"/>
+          <w:szCs w:val="21"/>
+          <w:lang w:val="en-US"/>
         </w:rPr>
         <w:t> </w:t>
       </w:r>
       <w:proofErr w:type="spellStart"/>
-      <w:proofErr w:type="gramStart"/>
-      <w:r>
-        <w:rPr>
-          <w:rFonts w:ascii="Helvetica" w:hAnsi="Helvetica" w:cs="Helvetica"/>
-          <w:color w:val="70AD47" w:themeColor="accent6"/>
-          <w:sz w:val="21"/>
-          <w:szCs w:val="21"/>
-        </w:rPr>
-        <w:t>resize</w:t>
-      </w:r>
-      <w:proofErr w:type="spellEnd"/>
-      <w:r>
-        <w:rPr>
-          <w:rFonts w:ascii="Helvetica" w:hAnsi="Helvetica" w:cs="Helvetica"/>
-          <w:color w:val="70AD47" w:themeColor="accent6"/>
-          <w:sz w:val="21"/>
-          <w:szCs w:val="21"/>
-        </w:rPr>
-        <w:t>(</w:t>
-      </w:r>
-      <w:proofErr w:type="spellStart"/>
-      <w:proofErr w:type="gramEnd"/>
-      <w:r>
-        <w:rPr>
-          <w:rFonts w:ascii="Helvetica" w:hAnsi="Helvetica" w:cs="Helvetica"/>
-          <w:color w:val="70AD47" w:themeColor="accent6"/>
-          <w:sz w:val="21"/>
-          <w:szCs w:val="21"/>
+      <w:r>
+        <w:rPr>
+          <w:rFonts w:ascii="Helvetica" w:hAnsi="Helvetica" w:cs="Helvetica"/>
+          <w:color w:val="70AD47" w:themeColor="accent6"/>
+          <w:sz w:val="21"/>
+          <w:szCs w:val="21"/>
+          <w:lang w:val="en-US"/>
+        </w:rPr>
+        <w:t>nFiles</w:t>
+      </w:r>
+      <w:proofErr w:type="spellEnd"/>
+      <w:r>
+        <w:rPr>
+          <w:rFonts w:ascii="Helvetica" w:hAnsi="Helvetica" w:cs="Helvetica"/>
+          <w:color w:val="70AD47" w:themeColor="accent6"/>
+          <w:sz w:val="21"/>
+          <w:szCs w:val="21"/>
+          <w:lang w:val="en-US"/>
+        </w:rPr>
+        <w:t>, </w:t>
+      </w:r>
+      <w:proofErr w:type="spellStart"/>
+      <w:r>
+        <w:rPr>
+          <w:rFonts w:ascii="Helvetica" w:hAnsi="Helvetica" w:cs="Helvetica"/>
+          <w:color w:val="70AD47" w:themeColor="accent6"/>
+          <w:sz w:val="21"/>
+          <w:szCs w:val="21"/>
+          <w:lang w:val="en-US"/>
         </w:rPr>
         <w:t>int</w:t>
       </w:r>
@@ -3380,6 +3427,7 @@
           <w:color w:val="70AD47" w:themeColor="accent6"/>
           <w:sz w:val="21"/>
           <w:szCs w:val="21"/>
+          <w:lang w:val="en-US"/>
         </w:rPr>
         <w:t> </w:t>
       </w:r>
@@ -3390,46 +3438,7 @@
           <w:color w:val="70AD47" w:themeColor="accent6"/>
           <w:sz w:val="21"/>
           <w:szCs w:val="21"/>
-        </w:rPr>
-        <w:t>nFiles</w:t>
-      </w:r>
-      <w:proofErr w:type="spellEnd"/>
-      <w:r>
-        <w:rPr>
-          <w:rFonts w:ascii="Helvetica" w:hAnsi="Helvetica" w:cs="Helvetica"/>
-          <w:color w:val="70AD47" w:themeColor="accent6"/>
-          <w:sz w:val="21"/>
-          <w:szCs w:val="21"/>
-        </w:rPr>
-        <w:t>, </w:t>
-      </w:r>
-      <w:proofErr w:type="spellStart"/>
-      <w:r>
-        <w:rPr>
-          <w:rFonts w:ascii="Helvetica" w:hAnsi="Helvetica" w:cs="Helvetica"/>
-          <w:color w:val="70AD47" w:themeColor="accent6"/>
-          <w:sz w:val="21"/>
-          <w:szCs w:val="21"/>
-        </w:rPr>
-        <w:t>int</w:t>
-      </w:r>
-      <w:proofErr w:type="spellEnd"/>
-      <w:r>
-        <w:rPr>
-          <w:rFonts w:ascii="Helvetica" w:hAnsi="Helvetica" w:cs="Helvetica"/>
-          <w:color w:val="70AD47" w:themeColor="accent6"/>
-          <w:sz w:val="21"/>
-          <w:szCs w:val="21"/>
-        </w:rPr>
-        <w:t> </w:t>
-      </w:r>
-      <w:proofErr w:type="spellStart"/>
-      <w:r>
-        <w:rPr>
-          <w:rFonts w:ascii="Helvetica" w:hAnsi="Helvetica" w:cs="Helvetica"/>
-          <w:color w:val="70AD47" w:themeColor="accent6"/>
-          <w:sz w:val="21"/>
-          <w:szCs w:val="21"/>
+          <w:lang w:val="en-US"/>
         </w:rPr>
         <w:t>nColumnes</w:t>
       </w:r>
@@ -3440,6 +3449,7 @@
           <w:color w:val="70AD47" w:themeColor="accent6"/>
           <w:sz w:val="21"/>
           <w:szCs w:val="21"/>
+          <w:lang w:val="en-US"/>
         </w:rPr>
         <w:t>);</w:t>
       </w:r>
@@ -3456,7 +3466,6 @@
           <w:szCs w:val="21"/>
         </w:rPr>
       </w:pPr>
-      <w:bookmarkStart w:id="0" w:name="_GoBack"/>
       <w:r>
         <w:rPr>
           <w:rFonts w:ascii="Helvetica" w:hAnsi="Helvetica" w:cs="Helvetica"/>
@@ -3885,142 +3894,6 @@
           <w:szCs w:val="21"/>
         </w:rPr>
         <w:t>:</w:t>
-      </w:r>
-    </w:p>
-    <w:bookmarkEnd w:id="0"/>
-    <w:p>
-      <w:pPr>
-        <w:pStyle w:val="NormalWeb"/>
-        <w:shd w:val="clear" w:color="auto" w:fill="FFFFFF"/>
-        <w:spacing w:before="0" w:beforeAutospacing="0"/>
-        <w:rPr>
-          <w:rFonts w:ascii="Helvetica" w:hAnsi="Helvetica" w:cs="Helvetica"/>
-          <w:color w:val="3A3A3A"/>
-          <w:sz w:val="21"/>
-          <w:szCs w:val="21"/>
-        </w:rPr>
-      </w:pPr>
-      <w:proofErr w:type="spellStart"/>
-      <w:r>
-        <w:rPr>
-          <w:rFonts w:ascii="Helvetica" w:hAnsi="Helvetica" w:cs="Helvetica"/>
-          <w:color w:val="3A3A3A"/>
-          <w:sz w:val="21"/>
-          <w:szCs w:val="21"/>
-        </w:rPr>
-        <w:t>void</w:t>
-      </w:r>
-      <w:proofErr w:type="spellEnd"/>
-      <w:r>
-        <w:rPr>
-          <w:rFonts w:ascii="Helvetica" w:hAnsi="Helvetica" w:cs="Helvetica"/>
-          <w:color w:val="3A3A3A"/>
-          <w:sz w:val="21"/>
-          <w:szCs w:val="21"/>
-        </w:rPr>
-        <w:t> </w:t>
-      </w:r>
-      <w:proofErr w:type="spellStart"/>
-      <w:proofErr w:type="gramStart"/>
-      <w:r>
-        <w:rPr>
-          <w:rFonts w:ascii="Helvetica" w:hAnsi="Helvetica" w:cs="Helvetica"/>
-          <w:color w:val="3A3A3A"/>
-          <w:sz w:val="21"/>
-          <w:szCs w:val="21"/>
-        </w:rPr>
-        <w:t>transpose</w:t>
-      </w:r>
-      <w:proofErr w:type="spellEnd"/>
-      <w:r>
-        <w:rPr>
-          <w:rFonts w:ascii="Helvetica" w:hAnsi="Helvetica" w:cs="Helvetica"/>
-          <w:color w:val="3A3A3A"/>
-          <w:sz w:val="21"/>
-          <w:szCs w:val="21"/>
-        </w:rPr>
-        <w:t>(</w:t>
-      </w:r>
-      <w:proofErr w:type="spellStart"/>
-      <w:proofErr w:type="gramEnd"/>
-      <w:r>
-        <w:rPr>
-          <w:rFonts w:ascii="Helvetica" w:hAnsi="Helvetica" w:cs="Helvetica"/>
-          <w:color w:val="3A3A3A"/>
-          <w:sz w:val="21"/>
-          <w:szCs w:val="21"/>
-        </w:rPr>
-        <w:t>int</w:t>
-      </w:r>
-      <w:proofErr w:type="spellEnd"/>
-      <w:r>
-        <w:rPr>
-          <w:rFonts w:ascii="Helvetica" w:hAnsi="Helvetica" w:cs="Helvetica"/>
-          <w:color w:val="3A3A3A"/>
-          <w:sz w:val="21"/>
-          <w:szCs w:val="21"/>
-        </w:rPr>
-        <w:t> </w:t>
-      </w:r>
-      <w:proofErr w:type="spellStart"/>
-      <w:r>
-        <w:rPr>
-          <w:rFonts w:ascii="Helvetica" w:hAnsi="Helvetica" w:cs="Helvetica"/>
-          <w:color w:val="3A3A3A"/>
-          <w:sz w:val="21"/>
-          <w:szCs w:val="21"/>
-        </w:rPr>
-        <w:t>nFiles</w:t>
-      </w:r>
-      <w:proofErr w:type="spellEnd"/>
-      <w:r>
-        <w:rPr>
-          <w:rFonts w:ascii="Helvetica" w:hAnsi="Helvetica" w:cs="Helvetica"/>
-          <w:color w:val="3A3A3A"/>
-          <w:sz w:val="21"/>
-          <w:szCs w:val="21"/>
-        </w:rPr>
-        <w:t>, </w:t>
-      </w:r>
-      <w:proofErr w:type="spellStart"/>
-      <w:r>
-        <w:rPr>
-          <w:rFonts w:ascii="Helvetica" w:hAnsi="Helvetica" w:cs="Helvetica"/>
-          <w:color w:val="3A3A3A"/>
-          <w:sz w:val="21"/>
-          <w:szCs w:val="21"/>
-        </w:rPr>
-        <w:t>int</w:t>
-      </w:r>
-      <w:proofErr w:type="spellEnd"/>
-      <w:r>
-        <w:rPr>
-          <w:rFonts w:ascii="Helvetica" w:hAnsi="Helvetica" w:cs="Helvetica"/>
-          <w:color w:val="3A3A3A"/>
-          <w:sz w:val="21"/>
-          <w:szCs w:val="21"/>
-        </w:rPr>
-        <w:t> </w:t>
-      </w:r>
-      <w:proofErr w:type="spellStart"/>
-      <w:r>
-        <w:rPr>
-          <w:rFonts w:ascii="Helvetica" w:hAnsi="Helvetica" w:cs="Helvetica"/>
-          <w:color w:val="3A3A3A"/>
-          <w:sz w:val="21"/>
-          <w:szCs w:val="21"/>
-        </w:rPr>
-        <w:t>nColumnes</w:t>
-      </w:r>
-      <w:proofErr w:type="spellEnd"/>
-      <w:r>
-        <w:rPr>
-          <w:rFonts w:ascii="Helvetica" w:hAnsi="Helvetica" w:cs="Helvetica"/>
-          <w:color w:val="3A3A3A"/>
-          <w:sz w:val="21"/>
-          <w:szCs w:val="21"/>
-        </w:rPr>
-        <w:t>);</w:t>
       </w:r>
     </w:p>
     <w:p>
@@ -4030,299 +3903,121 @@
         <w:spacing w:before="0" w:beforeAutospacing="0"/>
         <w:rPr>
           <w:rFonts w:ascii="Helvetica" w:hAnsi="Helvetica" w:cs="Helvetica"/>
-          <w:color w:val="3A3A3A"/>
-          <w:sz w:val="21"/>
-          <w:szCs w:val="21"/>
+          <w:color w:val="70AD47" w:themeColor="accent6"/>
+          <w:sz w:val="21"/>
+          <w:szCs w:val="21"/>
+          <w:lang w:val="en-US"/>
         </w:rPr>
       </w:pPr>
       <w:r>
         <w:rPr>
           <w:rFonts w:ascii="Helvetica" w:hAnsi="Helvetica" w:cs="Helvetica"/>
-          <w:color w:val="3A3A3A"/>
-          <w:sz w:val="21"/>
-          <w:szCs w:val="21"/>
-        </w:rPr>
-        <w:t xml:space="preserve">-          Un </w:t>
-      </w:r>
-      <w:proofErr w:type="spellStart"/>
-      <w:r>
-        <w:rPr>
-          <w:rFonts w:ascii="Helvetica" w:hAnsi="Helvetica" w:cs="Helvetica"/>
-          <w:color w:val="3A3A3A"/>
-          <w:sz w:val="21"/>
-          <w:szCs w:val="21"/>
-        </w:rPr>
-        <w:t>mètode</w:t>
-      </w:r>
-      <w:proofErr w:type="spellEnd"/>
-      <w:r>
-        <w:rPr>
-          <w:rFonts w:ascii="Helvetica" w:hAnsi="Helvetica" w:cs="Helvetica"/>
-          <w:color w:val="3A3A3A"/>
-          <w:sz w:val="21"/>
-          <w:szCs w:val="21"/>
-        </w:rPr>
-        <w:t xml:space="preserve"> </w:t>
-      </w:r>
-      <w:proofErr w:type="spellStart"/>
-      <w:r>
-        <w:rPr>
-          <w:rFonts w:ascii="Helvetica" w:hAnsi="Helvetica" w:cs="Helvetica"/>
-          <w:color w:val="3A3A3A"/>
-          <w:sz w:val="21"/>
-          <w:szCs w:val="21"/>
-        </w:rPr>
-        <w:t>setValor</w:t>
-      </w:r>
-      <w:proofErr w:type="spellEnd"/>
-      <w:r>
-        <w:rPr>
-          <w:rFonts w:ascii="Helvetica" w:hAnsi="Helvetica" w:cs="Helvetica"/>
-          <w:color w:val="3A3A3A"/>
-          <w:sz w:val="21"/>
-          <w:szCs w:val="21"/>
-        </w:rPr>
-        <w:t xml:space="preserve"> per modificar el valor de la </w:t>
-      </w:r>
-      <w:proofErr w:type="spellStart"/>
-      <w:r>
-        <w:rPr>
-          <w:rFonts w:ascii="Helvetica" w:hAnsi="Helvetica" w:cs="Helvetica"/>
-          <w:color w:val="3A3A3A"/>
-          <w:sz w:val="21"/>
-          <w:szCs w:val="21"/>
-        </w:rPr>
-        <w:t>matriu</w:t>
-      </w:r>
-      <w:proofErr w:type="spellEnd"/>
-      <w:r>
-        <w:rPr>
-          <w:rFonts w:ascii="Helvetica" w:hAnsi="Helvetica" w:cs="Helvetica"/>
-          <w:color w:val="3A3A3A"/>
-          <w:sz w:val="21"/>
-          <w:szCs w:val="21"/>
-        </w:rPr>
-        <w:t xml:space="preserve"> en una </w:t>
-      </w:r>
-      <w:proofErr w:type="spellStart"/>
-      <w:r>
-        <w:rPr>
-          <w:rFonts w:ascii="Helvetica" w:hAnsi="Helvetica" w:cs="Helvetica"/>
-          <w:color w:val="3A3A3A"/>
-          <w:sz w:val="21"/>
-          <w:szCs w:val="21"/>
-        </w:rPr>
-        <w:t>posició</w:t>
-      </w:r>
-      <w:proofErr w:type="spellEnd"/>
-      <w:r>
-        <w:rPr>
-          <w:rFonts w:ascii="Helvetica" w:hAnsi="Helvetica" w:cs="Helvetica"/>
-          <w:color w:val="3A3A3A"/>
-          <w:sz w:val="21"/>
-          <w:szCs w:val="21"/>
-        </w:rPr>
-        <w:t xml:space="preserve"> determinada. Si la fila i columna que </w:t>
-      </w:r>
-      <w:proofErr w:type="spellStart"/>
-      <w:r>
-        <w:rPr>
-          <w:rFonts w:ascii="Helvetica" w:hAnsi="Helvetica" w:cs="Helvetica"/>
-          <w:color w:val="3A3A3A"/>
-          <w:sz w:val="21"/>
-          <w:szCs w:val="21"/>
-        </w:rPr>
-        <w:t>s’indiquen</w:t>
-      </w:r>
-      <w:proofErr w:type="spellEnd"/>
-      <w:r>
-        <w:rPr>
-          <w:rFonts w:ascii="Helvetica" w:hAnsi="Helvetica" w:cs="Helvetica"/>
-          <w:color w:val="3A3A3A"/>
-          <w:sz w:val="21"/>
-          <w:szCs w:val="21"/>
-        </w:rPr>
-        <w:t xml:space="preserve"> </w:t>
-      </w:r>
-      <w:proofErr w:type="spellStart"/>
-      <w:r>
-        <w:rPr>
-          <w:rFonts w:ascii="Helvetica" w:hAnsi="Helvetica" w:cs="Helvetica"/>
-          <w:color w:val="3A3A3A"/>
-          <w:sz w:val="21"/>
-          <w:szCs w:val="21"/>
-        </w:rPr>
-        <w:t>com</w:t>
-      </w:r>
-      <w:proofErr w:type="spellEnd"/>
-      <w:r>
-        <w:rPr>
-          <w:rFonts w:ascii="Helvetica" w:hAnsi="Helvetica" w:cs="Helvetica"/>
-          <w:color w:val="3A3A3A"/>
-          <w:sz w:val="21"/>
-          <w:szCs w:val="21"/>
-        </w:rPr>
-        <w:t xml:space="preserve"> a </w:t>
-      </w:r>
-      <w:proofErr w:type="spellStart"/>
-      <w:r>
-        <w:rPr>
-          <w:rFonts w:ascii="Helvetica" w:hAnsi="Helvetica" w:cs="Helvetica"/>
-          <w:color w:val="3A3A3A"/>
-          <w:sz w:val="21"/>
-          <w:szCs w:val="21"/>
-        </w:rPr>
-        <w:t>posició</w:t>
-      </w:r>
-      <w:proofErr w:type="spellEnd"/>
-      <w:r>
-        <w:rPr>
-          <w:rFonts w:ascii="Helvetica" w:hAnsi="Helvetica" w:cs="Helvetica"/>
-          <w:color w:val="3A3A3A"/>
-          <w:sz w:val="21"/>
-          <w:szCs w:val="21"/>
-        </w:rPr>
-        <w:t xml:space="preserve"> a modificar </w:t>
-      </w:r>
-      <w:proofErr w:type="spellStart"/>
-      <w:r>
-        <w:rPr>
-          <w:rFonts w:ascii="Helvetica" w:hAnsi="Helvetica" w:cs="Helvetica"/>
-          <w:color w:val="3A3A3A"/>
-          <w:sz w:val="21"/>
-          <w:szCs w:val="21"/>
-        </w:rPr>
-        <w:t>són</w:t>
-      </w:r>
-      <w:proofErr w:type="spellEnd"/>
-      <w:r>
-        <w:rPr>
-          <w:rFonts w:ascii="Helvetica" w:hAnsi="Helvetica" w:cs="Helvetica"/>
-          <w:color w:val="3A3A3A"/>
-          <w:sz w:val="21"/>
-          <w:szCs w:val="21"/>
-        </w:rPr>
-        <w:t xml:space="preserve"> </w:t>
-      </w:r>
-      <w:proofErr w:type="spellStart"/>
-      <w:r>
-        <w:rPr>
-          <w:rFonts w:ascii="Helvetica" w:hAnsi="Helvetica" w:cs="Helvetica"/>
-          <w:color w:val="3A3A3A"/>
-          <w:sz w:val="21"/>
-          <w:szCs w:val="21"/>
-        </w:rPr>
-        <w:t>més</w:t>
-      </w:r>
-      <w:proofErr w:type="spellEnd"/>
-      <w:r>
-        <w:rPr>
-          <w:rFonts w:ascii="Helvetica" w:hAnsi="Helvetica" w:cs="Helvetica"/>
-          <w:color w:val="3A3A3A"/>
-          <w:sz w:val="21"/>
-          <w:szCs w:val="21"/>
-        </w:rPr>
-        <w:t xml:space="preserve"> </w:t>
-      </w:r>
-      <w:proofErr w:type="spellStart"/>
-      <w:r>
-        <w:rPr>
-          <w:rFonts w:ascii="Helvetica" w:hAnsi="Helvetica" w:cs="Helvetica"/>
-          <w:color w:val="3A3A3A"/>
-          <w:sz w:val="21"/>
-          <w:szCs w:val="21"/>
-        </w:rPr>
-        <w:t>grans</w:t>
-      </w:r>
-      <w:proofErr w:type="spellEnd"/>
-      <w:r>
-        <w:rPr>
-          <w:rFonts w:ascii="Helvetica" w:hAnsi="Helvetica" w:cs="Helvetica"/>
-          <w:color w:val="3A3A3A"/>
-          <w:sz w:val="21"/>
-          <w:szCs w:val="21"/>
-        </w:rPr>
-        <w:t xml:space="preserve"> que el </w:t>
-      </w:r>
-      <w:proofErr w:type="spellStart"/>
-      <w:r>
-        <w:rPr>
-          <w:rFonts w:ascii="Helvetica" w:hAnsi="Helvetica" w:cs="Helvetica"/>
-          <w:color w:val="3A3A3A"/>
-          <w:sz w:val="21"/>
-          <w:szCs w:val="21"/>
-        </w:rPr>
-        <w:t>tamany</w:t>
-      </w:r>
-      <w:proofErr w:type="spellEnd"/>
-      <w:r>
-        <w:rPr>
-          <w:rFonts w:ascii="Helvetica" w:hAnsi="Helvetica" w:cs="Helvetica"/>
-          <w:color w:val="3A3A3A"/>
-          <w:sz w:val="21"/>
-          <w:szCs w:val="21"/>
-        </w:rPr>
-        <w:t xml:space="preserve"> de la </w:t>
-      </w:r>
-      <w:proofErr w:type="spellStart"/>
-      <w:r>
-        <w:rPr>
-          <w:rFonts w:ascii="Helvetica" w:hAnsi="Helvetica" w:cs="Helvetica"/>
-          <w:color w:val="3A3A3A"/>
-          <w:sz w:val="21"/>
-          <w:szCs w:val="21"/>
-        </w:rPr>
-        <w:t>matriu</w:t>
-      </w:r>
-      <w:proofErr w:type="spellEnd"/>
-      <w:r>
-        <w:rPr>
-          <w:rFonts w:ascii="Helvetica" w:hAnsi="Helvetica" w:cs="Helvetica"/>
-          <w:color w:val="3A3A3A"/>
-          <w:sz w:val="21"/>
-          <w:szCs w:val="21"/>
-        </w:rPr>
-        <w:t xml:space="preserve"> no </w:t>
-      </w:r>
-      <w:proofErr w:type="spellStart"/>
-      <w:r>
-        <w:rPr>
-          <w:rFonts w:ascii="Helvetica" w:hAnsi="Helvetica" w:cs="Helvetica"/>
-          <w:color w:val="3A3A3A"/>
-          <w:sz w:val="21"/>
-          <w:szCs w:val="21"/>
-        </w:rPr>
-        <w:t>s’ha</w:t>
-      </w:r>
-      <w:proofErr w:type="spellEnd"/>
-      <w:r>
-        <w:rPr>
-          <w:rFonts w:ascii="Helvetica" w:hAnsi="Helvetica" w:cs="Helvetica"/>
-          <w:color w:val="3A3A3A"/>
-          <w:sz w:val="21"/>
-          <w:szCs w:val="21"/>
-        </w:rPr>
-        <w:t xml:space="preserve"> de </w:t>
-      </w:r>
-      <w:proofErr w:type="spellStart"/>
-      <w:r>
-        <w:rPr>
-          <w:rFonts w:ascii="Helvetica" w:hAnsi="Helvetica" w:cs="Helvetica"/>
-          <w:color w:val="3A3A3A"/>
-          <w:sz w:val="21"/>
-          <w:szCs w:val="21"/>
-        </w:rPr>
-        <w:t>fer</w:t>
-      </w:r>
-      <w:proofErr w:type="spellEnd"/>
-      <w:r>
-        <w:rPr>
-          <w:rFonts w:ascii="Helvetica" w:hAnsi="Helvetica" w:cs="Helvetica"/>
-          <w:color w:val="3A3A3A"/>
-          <w:sz w:val="21"/>
-          <w:szCs w:val="21"/>
-        </w:rPr>
-        <w:t xml:space="preserve"> res.</w:t>
+          <w:color w:val="70AD47" w:themeColor="accent6"/>
+          <w:sz w:val="21"/>
+          <w:szCs w:val="21"/>
+          <w:lang w:val="en-US"/>
+        </w:rPr>
+        <w:t>void </w:t>
+      </w:r>
+      <w:proofErr w:type="gramStart"/>
+      <w:r>
+        <w:rPr>
+          <w:rFonts w:ascii="Helvetica" w:hAnsi="Helvetica" w:cs="Helvetica"/>
+          <w:color w:val="70AD47" w:themeColor="accent6"/>
+          <w:sz w:val="21"/>
+          <w:szCs w:val="21"/>
+          <w:lang w:val="en-US"/>
+        </w:rPr>
+        <w:t>transpose(</w:t>
+      </w:r>
+      <w:proofErr w:type="spellStart"/>
+      <w:proofErr w:type="gramEnd"/>
+      <w:r>
+        <w:rPr>
+          <w:rFonts w:ascii="Helvetica" w:hAnsi="Helvetica" w:cs="Helvetica"/>
+          <w:color w:val="70AD47" w:themeColor="accent6"/>
+          <w:sz w:val="21"/>
+          <w:szCs w:val="21"/>
+          <w:lang w:val="en-US"/>
+        </w:rPr>
+        <w:t>int</w:t>
+      </w:r>
+      <w:proofErr w:type="spellEnd"/>
+      <w:r>
+        <w:rPr>
+          <w:rFonts w:ascii="Helvetica" w:hAnsi="Helvetica" w:cs="Helvetica"/>
+          <w:color w:val="70AD47" w:themeColor="accent6"/>
+          <w:sz w:val="21"/>
+          <w:szCs w:val="21"/>
+          <w:lang w:val="en-US"/>
+        </w:rPr>
+        <w:t> </w:t>
+      </w:r>
+      <w:proofErr w:type="spellStart"/>
+      <w:r>
+        <w:rPr>
+          <w:rFonts w:ascii="Helvetica" w:hAnsi="Helvetica" w:cs="Helvetica"/>
+          <w:color w:val="70AD47" w:themeColor="accent6"/>
+          <w:sz w:val="21"/>
+          <w:szCs w:val="21"/>
+          <w:lang w:val="en-US"/>
+        </w:rPr>
+        <w:t>nFiles</w:t>
+      </w:r>
+      <w:proofErr w:type="spellEnd"/>
+      <w:r>
+        <w:rPr>
+          <w:rFonts w:ascii="Helvetica" w:hAnsi="Helvetica" w:cs="Helvetica"/>
+          <w:color w:val="70AD47" w:themeColor="accent6"/>
+          <w:sz w:val="21"/>
+          <w:szCs w:val="21"/>
+          <w:lang w:val="en-US"/>
+        </w:rPr>
+        <w:t>, </w:t>
+      </w:r>
+      <w:proofErr w:type="spellStart"/>
+      <w:r>
+        <w:rPr>
+          <w:rFonts w:ascii="Helvetica" w:hAnsi="Helvetica" w:cs="Helvetica"/>
+          <w:color w:val="70AD47" w:themeColor="accent6"/>
+          <w:sz w:val="21"/>
+          <w:szCs w:val="21"/>
+          <w:lang w:val="en-US"/>
+        </w:rPr>
+        <w:t>int</w:t>
+      </w:r>
+      <w:proofErr w:type="spellEnd"/>
+      <w:r>
+        <w:rPr>
+          <w:rFonts w:ascii="Helvetica" w:hAnsi="Helvetica" w:cs="Helvetica"/>
+          <w:color w:val="70AD47" w:themeColor="accent6"/>
+          <w:sz w:val="21"/>
+          <w:szCs w:val="21"/>
+          <w:lang w:val="en-US"/>
+        </w:rPr>
+        <w:t> </w:t>
+      </w:r>
+      <w:proofErr w:type="spellStart"/>
+      <w:r>
+        <w:rPr>
+          <w:rFonts w:ascii="Helvetica" w:hAnsi="Helvetica" w:cs="Helvetica"/>
+          <w:color w:val="70AD47" w:themeColor="accent6"/>
+          <w:sz w:val="21"/>
+          <w:szCs w:val="21"/>
+          <w:lang w:val="en-US"/>
+        </w:rPr>
+        <w:t>nColumnes</w:t>
+      </w:r>
+      <w:proofErr w:type="spellEnd"/>
+      <w:r>
+        <w:rPr>
+          <w:rFonts w:ascii="Helvetica" w:hAnsi="Helvetica" w:cs="Helvetica"/>
+          <w:color w:val="70AD47" w:themeColor="accent6"/>
+          <w:sz w:val="21"/>
+          <w:szCs w:val="21"/>
+          <w:lang w:val="en-US"/>
+        </w:rPr>
+        <w:t>);</w:t>
       </w:r>
     </w:p>
     <w:p>
@@ -4330,9 +4025,10 @@
         <w:pStyle w:val="NormalWeb"/>
         <w:shd w:val="clear" w:color="auto" w:fill="FFFFFF"/>
         <w:spacing w:before="0" w:beforeAutospacing="0"/>
-        <w:rPr>
-          <w:rFonts w:ascii="Helvetica" w:hAnsi="Helvetica" w:cs="Helvetica"/>
-          <w:color w:val="3A3A3A"/>
+        <w:ind w:left="708" w:hanging="708"/>
+        <w:rPr>
+          <w:rFonts w:ascii="Helvetica" w:hAnsi="Helvetica" w:cs="Helvetica"/>
+          <w:color w:val="70AD47" w:themeColor="accent6"/>
           <w:sz w:val="21"/>
           <w:szCs w:val="21"/>
         </w:rPr>
@@ -4340,7 +4036,7 @@
       <w:r>
         <w:rPr>
           <w:rFonts w:ascii="Helvetica" w:hAnsi="Helvetica" w:cs="Helvetica"/>
-          <w:color w:val="3A3A3A"/>
+          <w:color w:val="70AD47" w:themeColor="accent6"/>
           <w:sz w:val="21"/>
           <w:szCs w:val="21"/>
         </w:rPr>
@@ -4350,7 +4046,7 @@
       <w:r>
         <w:rPr>
           <w:rFonts w:ascii="Helvetica" w:hAnsi="Helvetica" w:cs="Helvetica"/>
-          <w:color w:val="3A3A3A"/>
+          <w:color w:val="70AD47" w:themeColor="accent6"/>
           <w:sz w:val="21"/>
           <w:szCs w:val="21"/>
         </w:rPr>
@@ -4360,27 +4056,27 @@
       <w:r>
         <w:rPr>
           <w:rFonts w:ascii="Helvetica" w:hAnsi="Helvetica" w:cs="Helvetica"/>
-          <w:color w:val="3A3A3A"/>
-          <w:sz w:val="21"/>
-          <w:szCs w:val="21"/>
-        </w:rPr>
-        <w:t xml:space="preserve"> </w:t>
-      </w:r>
-      <w:proofErr w:type="spellStart"/>
-      <w:r>
-        <w:rPr>
-          <w:rFonts w:ascii="Helvetica" w:hAnsi="Helvetica" w:cs="Helvetica"/>
-          <w:color w:val="3A3A3A"/>
-          <w:sz w:val="21"/>
-          <w:szCs w:val="21"/>
-        </w:rPr>
-        <w:t>getValor</w:t>
-      </w:r>
-      <w:proofErr w:type="spellEnd"/>
-      <w:r>
-        <w:rPr>
-          <w:rFonts w:ascii="Helvetica" w:hAnsi="Helvetica" w:cs="Helvetica"/>
-          <w:color w:val="3A3A3A"/>
+          <w:color w:val="70AD47" w:themeColor="accent6"/>
+          <w:sz w:val="21"/>
+          <w:szCs w:val="21"/>
+        </w:rPr>
+        <w:t xml:space="preserve"> </w:t>
+      </w:r>
+      <w:proofErr w:type="spellStart"/>
+      <w:r>
+        <w:rPr>
+          <w:rFonts w:ascii="Helvetica" w:hAnsi="Helvetica" w:cs="Helvetica"/>
+          <w:color w:val="70AD47" w:themeColor="accent6"/>
+          <w:sz w:val="21"/>
+          <w:szCs w:val="21"/>
+        </w:rPr>
+        <w:t>setValor</w:t>
+      </w:r>
+      <w:proofErr w:type="spellEnd"/>
+      <w:r>
+        <w:rPr>
+          <w:rFonts w:ascii="Helvetica" w:hAnsi="Helvetica" w:cs="Helvetica"/>
+          <w:color w:val="70AD47" w:themeColor="accent6"/>
           <w:sz w:val="21"/>
           <w:szCs w:val="21"/>
         </w:rPr>
@@ -4390,7 +4086,7 @@
       <w:r>
         <w:rPr>
           <w:rFonts w:ascii="Helvetica" w:hAnsi="Helvetica" w:cs="Helvetica"/>
-          <w:color w:val="3A3A3A"/>
+          <w:color w:val="70AD47" w:themeColor="accent6"/>
           <w:sz w:val="21"/>
           <w:szCs w:val="21"/>
         </w:rPr>
@@ -4400,7 +4096,7 @@
       <w:r>
         <w:rPr>
           <w:rFonts w:ascii="Helvetica" w:hAnsi="Helvetica" w:cs="Helvetica"/>
-          <w:color w:val="3A3A3A"/>
+          <w:color w:val="70AD47" w:themeColor="accent6"/>
           <w:sz w:val="21"/>
           <w:szCs w:val="21"/>
         </w:rPr>
@@ -4410,7 +4106,7 @@
       <w:r>
         <w:rPr>
           <w:rFonts w:ascii="Helvetica" w:hAnsi="Helvetica" w:cs="Helvetica"/>
-          <w:color w:val="3A3A3A"/>
+          <w:color w:val="70AD47" w:themeColor="accent6"/>
           <w:sz w:val="21"/>
           <w:szCs w:val="21"/>
         </w:rPr>
@@ -4420,7 +4116,7 @@
       <w:r>
         <w:rPr>
           <w:rFonts w:ascii="Helvetica" w:hAnsi="Helvetica" w:cs="Helvetica"/>
-          <w:color w:val="3A3A3A"/>
+          <w:color w:val="70AD47" w:themeColor="accent6"/>
           <w:sz w:val="21"/>
           <w:szCs w:val="21"/>
         </w:rPr>
@@ -4430,7 +4126,7 @@
       <w:r>
         <w:rPr>
           <w:rFonts w:ascii="Helvetica" w:hAnsi="Helvetica" w:cs="Helvetica"/>
-          <w:color w:val="3A3A3A"/>
+          <w:color w:val="70AD47" w:themeColor="accent6"/>
           <w:sz w:val="21"/>
           <w:szCs w:val="21"/>
         </w:rPr>
@@ -4440,17 +4136,17 @@
       <w:r>
         <w:rPr>
           <w:rFonts w:ascii="Helvetica" w:hAnsi="Helvetica" w:cs="Helvetica"/>
-          <w:color w:val="3A3A3A"/>
-          <w:sz w:val="21"/>
-          <w:szCs w:val="21"/>
-        </w:rPr>
-        <w:t xml:space="preserve"> </w:t>
-      </w:r>
-      <w:proofErr w:type="spellStart"/>
-      <w:r>
-        <w:rPr>
-          <w:rFonts w:ascii="Helvetica" w:hAnsi="Helvetica" w:cs="Helvetica"/>
-          <w:color w:val="3A3A3A"/>
+          <w:color w:val="70AD47" w:themeColor="accent6"/>
+          <w:sz w:val="21"/>
+          <w:szCs w:val="21"/>
+        </w:rPr>
+        <w:t xml:space="preserve"> </w:t>
+      </w:r>
+      <w:proofErr w:type="spellStart"/>
+      <w:r>
+        <w:rPr>
+          <w:rFonts w:ascii="Helvetica" w:hAnsi="Helvetica" w:cs="Helvetica"/>
+          <w:color w:val="70AD47" w:themeColor="accent6"/>
           <w:sz w:val="21"/>
           <w:szCs w:val="21"/>
         </w:rPr>
@@ -4460,7 +4156,7 @@
       <w:r>
         <w:rPr>
           <w:rFonts w:ascii="Helvetica" w:hAnsi="Helvetica" w:cs="Helvetica"/>
-          <w:color w:val="3A3A3A"/>
+          <w:color w:val="70AD47" w:themeColor="accent6"/>
           <w:sz w:val="21"/>
           <w:szCs w:val="21"/>
         </w:rPr>
@@ -4470,7 +4166,7 @@
       <w:r>
         <w:rPr>
           <w:rFonts w:ascii="Helvetica" w:hAnsi="Helvetica" w:cs="Helvetica"/>
-          <w:color w:val="3A3A3A"/>
+          <w:color w:val="70AD47" w:themeColor="accent6"/>
           <w:sz w:val="21"/>
           <w:szCs w:val="21"/>
         </w:rPr>
@@ -4480,17 +4176,17 @@
       <w:r>
         <w:rPr>
           <w:rFonts w:ascii="Helvetica" w:hAnsi="Helvetica" w:cs="Helvetica"/>
-          <w:color w:val="3A3A3A"/>
-          <w:sz w:val="21"/>
-          <w:szCs w:val="21"/>
-        </w:rPr>
-        <w:t xml:space="preserve"> a recuperar </w:t>
-      </w:r>
-      <w:proofErr w:type="spellStart"/>
-      <w:r>
-        <w:rPr>
-          <w:rFonts w:ascii="Helvetica" w:hAnsi="Helvetica" w:cs="Helvetica"/>
-          <w:color w:val="3A3A3A"/>
+          <w:color w:val="70AD47" w:themeColor="accent6"/>
+          <w:sz w:val="21"/>
+          <w:szCs w:val="21"/>
+        </w:rPr>
+        <w:t xml:space="preserve"> a modificar </w:t>
+      </w:r>
+      <w:proofErr w:type="spellStart"/>
+      <w:r>
+        <w:rPr>
+          <w:rFonts w:ascii="Helvetica" w:hAnsi="Helvetica" w:cs="Helvetica"/>
+          <w:color w:val="70AD47" w:themeColor="accent6"/>
           <w:sz w:val="21"/>
           <w:szCs w:val="21"/>
         </w:rPr>
@@ -4500,17 +4196,17 @@
       <w:r>
         <w:rPr>
           <w:rFonts w:ascii="Helvetica" w:hAnsi="Helvetica" w:cs="Helvetica"/>
-          <w:color w:val="3A3A3A"/>
-          <w:sz w:val="21"/>
-          <w:szCs w:val="21"/>
-        </w:rPr>
-        <w:t xml:space="preserve"> </w:t>
-      </w:r>
-      <w:proofErr w:type="spellStart"/>
-      <w:r>
-        <w:rPr>
-          <w:rFonts w:ascii="Helvetica" w:hAnsi="Helvetica" w:cs="Helvetica"/>
-          <w:color w:val="3A3A3A"/>
+          <w:color w:val="70AD47" w:themeColor="accent6"/>
+          <w:sz w:val="21"/>
+          <w:szCs w:val="21"/>
+        </w:rPr>
+        <w:t xml:space="preserve"> </w:t>
+      </w:r>
+      <w:proofErr w:type="spellStart"/>
+      <w:r>
+        <w:rPr>
+          <w:rFonts w:ascii="Helvetica" w:hAnsi="Helvetica" w:cs="Helvetica"/>
+          <w:color w:val="70AD47" w:themeColor="accent6"/>
           <w:sz w:val="21"/>
           <w:szCs w:val="21"/>
         </w:rPr>
@@ -4520,17 +4216,17 @@
       <w:r>
         <w:rPr>
           <w:rFonts w:ascii="Helvetica" w:hAnsi="Helvetica" w:cs="Helvetica"/>
-          <w:color w:val="3A3A3A"/>
-          <w:sz w:val="21"/>
-          <w:szCs w:val="21"/>
-        </w:rPr>
-        <w:t xml:space="preserve"> </w:t>
-      </w:r>
-      <w:proofErr w:type="spellStart"/>
-      <w:r>
-        <w:rPr>
-          <w:rFonts w:ascii="Helvetica" w:hAnsi="Helvetica" w:cs="Helvetica"/>
-          <w:color w:val="3A3A3A"/>
+          <w:color w:val="70AD47" w:themeColor="accent6"/>
+          <w:sz w:val="21"/>
+          <w:szCs w:val="21"/>
+        </w:rPr>
+        <w:t xml:space="preserve"> </w:t>
+      </w:r>
+      <w:proofErr w:type="spellStart"/>
+      <w:r>
+        <w:rPr>
+          <w:rFonts w:ascii="Helvetica" w:hAnsi="Helvetica" w:cs="Helvetica"/>
+          <w:color w:val="70AD47" w:themeColor="accent6"/>
           <w:sz w:val="21"/>
           <w:szCs w:val="21"/>
         </w:rPr>
@@ -4540,7 +4236,7 @@
       <w:r>
         <w:rPr>
           <w:rFonts w:ascii="Helvetica" w:hAnsi="Helvetica" w:cs="Helvetica"/>
-          <w:color w:val="3A3A3A"/>
+          <w:color w:val="70AD47" w:themeColor="accent6"/>
           <w:sz w:val="21"/>
           <w:szCs w:val="21"/>
         </w:rPr>
@@ -4550,7 +4246,7 @@
       <w:r>
         <w:rPr>
           <w:rFonts w:ascii="Helvetica" w:hAnsi="Helvetica" w:cs="Helvetica"/>
-          <w:color w:val="3A3A3A"/>
+          <w:color w:val="70AD47" w:themeColor="accent6"/>
           <w:sz w:val="21"/>
           <w:szCs w:val="21"/>
         </w:rPr>
@@ -4560,7 +4256,7 @@
       <w:r>
         <w:rPr>
           <w:rFonts w:ascii="Helvetica" w:hAnsi="Helvetica" w:cs="Helvetica"/>
-          <w:color w:val="3A3A3A"/>
+          <w:color w:val="70AD47" w:themeColor="accent6"/>
           <w:sz w:val="21"/>
           <w:szCs w:val="21"/>
         </w:rPr>
@@ -4570,7 +4266,7 @@
       <w:r>
         <w:rPr>
           <w:rFonts w:ascii="Helvetica" w:hAnsi="Helvetica" w:cs="Helvetica"/>
-          <w:color w:val="3A3A3A"/>
+          <w:color w:val="70AD47" w:themeColor="accent6"/>
           <w:sz w:val="21"/>
           <w:szCs w:val="21"/>
         </w:rPr>
@@ -4580,17 +4276,17 @@
       <w:r>
         <w:rPr>
           <w:rFonts w:ascii="Helvetica" w:hAnsi="Helvetica" w:cs="Helvetica"/>
-          <w:color w:val="3A3A3A"/>
-          <w:sz w:val="21"/>
-          <w:szCs w:val="21"/>
-        </w:rPr>
-        <w:t xml:space="preserve"> </w:t>
-      </w:r>
-      <w:proofErr w:type="spellStart"/>
-      <w:r>
-        <w:rPr>
-          <w:rFonts w:ascii="Helvetica" w:hAnsi="Helvetica" w:cs="Helvetica"/>
-          <w:color w:val="3A3A3A"/>
+          <w:color w:val="70AD47" w:themeColor="accent6"/>
+          <w:sz w:val="21"/>
+          <w:szCs w:val="21"/>
+        </w:rPr>
+        <w:t xml:space="preserve"> no </w:t>
+      </w:r>
+      <w:proofErr w:type="spellStart"/>
+      <w:r>
+        <w:rPr>
+          <w:rFonts w:ascii="Helvetica" w:hAnsi="Helvetica" w:cs="Helvetica"/>
+          <w:color w:val="70AD47" w:themeColor="accent6"/>
           <w:sz w:val="21"/>
           <w:szCs w:val="21"/>
         </w:rPr>
@@ -4600,11 +4296,31 @@
       <w:r>
         <w:rPr>
           <w:rFonts w:ascii="Helvetica" w:hAnsi="Helvetica" w:cs="Helvetica"/>
-          <w:color w:val="3A3A3A"/>
-          <w:sz w:val="21"/>
-          <w:szCs w:val="21"/>
-        </w:rPr>
-        <w:t xml:space="preserve"> de retornar el valor especial NAN.</w:t>
+          <w:color w:val="70AD47" w:themeColor="accent6"/>
+          <w:sz w:val="21"/>
+          <w:szCs w:val="21"/>
+        </w:rPr>
+        <w:t xml:space="preserve"> de </w:t>
+      </w:r>
+      <w:proofErr w:type="spellStart"/>
+      <w:r>
+        <w:rPr>
+          <w:rFonts w:ascii="Helvetica" w:hAnsi="Helvetica" w:cs="Helvetica"/>
+          <w:color w:val="70AD47" w:themeColor="accent6"/>
+          <w:sz w:val="21"/>
+          <w:szCs w:val="21"/>
+        </w:rPr>
+        <w:t>fer</w:t>
+      </w:r>
+      <w:proofErr w:type="spellEnd"/>
+      <w:r>
+        <w:rPr>
+          <w:rFonts w:ascii="Helvetica" w:hAnsi="Helvetica" w:cs="Helvetica"/>
+          <w:color w:val="70AD47" w:themeColor="accent6"/>
+          <w:sz w:val="21"/>
+          <w:szCs w:val="21"/>
+        </w:rPr>
+        <w:t xml:space="preserve"> res.</w:t>
       </w:r>
     </w:p>
     <w:p>
@@ -4612,9 +4328,10 @@
         <w:pStyle w:val="NormalWeb"/>
         <w:shd w:val="clear" w:color="auto" w:fill="FFFFFF"/>
         <w:spacing w:before="0" w:beforeAutospacing="0"/>
-        <w:rPr>
-          <w:rFonts w:ascii="Helvetica" w:hAnsi="Helvetica" w:cs="Helvetica"/>
-          <w:color w:val="3A3A3A"/>
+        <w:ind w:left="708" w:hanging="708"/>
+        <w:rPr>
+          <w:rFonts w:ascii="Helvetica" w:hAnsi="Helvetica" w:cs="Helvetica"/>
+          <w:color w:val="70AD47" w:themeColor="accent6"/>
           <w:sz w:val="21"/>
           <w:szCs w:val="21"/>
         </w:rPr>
@@ -4622,7 +4339,290 @@
       <w:r>
         <w:rPr>
           <w:rFonts w:ascii="Helvetica" w:hAnsi="Helvetica" w:cs="Helvetica"/>
-          <w:color w:val="3A3A3A"/>
+          <w:color w:val="70AD47" w:themeColor="accent6"/>
+          <w:sz w:val="21"/>
+          <w:szCs w:val="21"/>
+        </w:rPr>
+        <w:t xml:space="preserve">-          Un </w:t>
+      </w:r>
+      <w:proofErr w:type="spellStart"/>
+      <w:r>
+        <w:rPr>
+          <w:rFonts w:ascii="Helvetica" w:hAnsi="Helvetica" w:cs="Helvetica"/>
+          <w:color w:val="70AD47" w:themeColor="accent6"/>
+          <w:sz w:val="21"/>
+          <w:szCs w:val="21"/>
+        </w:rPr>
+        <w:t>mètode</w:t>
+      </w:r>
+      <w:proofErr w:type="spellEnd"/>
+      <w:r>
+        <w:rPr>
+          <w:rFonts w:ascii="Helvetica" w:hAnsi="Helvetica" w:cs="Helvetica"/>
+          <w:color w:val="70AD47" w:themeColor="accent6"/>
+          <w:sz w:val="21"/>
+          <w:szCs w:val="21"/>
+        </w:rPr>
+        <w:t xml:space="preserve"> </w:t>
+      </w:r>
+      <w:proofErr w:type="spellStart"/>
+      <w:r>
+        <w:rPr>
+          <w:rFonts w:ascii="Helvetica" w:hAnsi="Helvetica" w:cs="Helvetica"/>
+          <w:color w:val="70AD47" w:themeColor="accent6"/>
+          <w:sz w:val="21"/>
+          <w:szCs w:val="21"/>
+        </w:rPr>
+        <w:t>getValor</w:t>
+      </w:r>
+      <w:proofErr w:type="spellEnd"/>
+      <w:r>
+        <w:rPr>
+          <w:rFonts w:ascii="Helvetica" w:hAnsi="Helvetica" w:cs="Helvetica"/>
+          <w:color w:val="70AD47" w:themeColor="accent6"/>
+          <w:sz w:val="21"/>
+          <w:szCs w:val="21"/>
+        </w:rPr>
+        <w:t xml:space="preserve"> per modificar el valor de la </w:t>
+      </w:r>
+      <w:proofErr w:type="spellStart"/>
+      <w:r>
+        <w:rPr>
+          <w:rFonts w:ascii="Helvetica" w:hAnsi="Helvetica" w:cs="Helvetica"/>
+          <w:color w:val="70AD47" w:themeColor="accent6"/>
+          <w:sz w:val="21"/>
+          <w:szCs w:val="21"/>
+        </w:rPr>
+        <w:t>matriu</w:t>
+      </w:r>
+      <w:proofErr w:type="spellEnd"/>
+      <w:r>
+        <w:rPr>
+          <w:rFonts w:ascii="Helvetica" w:hAnsi="Helvetica" w:cs="Helvetica"/>
+          <w:color w:val="70AD47" w:themeColor="accent6"/>
+          <w:sz w:val="21"/>
+          <w:szCs w:val="21"/>
+        </w:rPr>
+        <w:t xml:space="preserve"> en una </w:t>
+      </w:r>
+      <w:proofErr w:type="spellStart"/>
+      <w:r>
+        <w:rPr>
+          <w:rFonts w:ascii="Helvetica" w:hAnsi="Helvetica" w:cs="Helvetica"/>
+          <w:color w:val="70AD47" w:themeColor="accent6"/>
+          <w:sz w:val="21"/>
+          <w:szCs w:val="21"/>
+        </w:rPr>
+        <w:t>posició</w:t>
+      </w:r>
+      <w:proofErr w:type="spellEnd"/>
+      <w:r>
+        <w:rPr>
+          <w:rFonts w:ascii="Helvetica" w:hAnsi="Helvetica" w:cs="Helvetica"/>
+          <w:color w:val="70AD47" w:themeColor="accent6"/>
+          <w:sz w:val="21"/>
+          <w:szCs w:val="21"/>
+        </w:rPr>
+        <w:t xml:space="preserve"> determinada. Si la fila i columna que </w:t>
+      </w:r>
+      <w:proofErr w:type="spellStart"/>
+      <w:r>
+        <w:rPr>
+          <w:rFonts w:ascii="Helvetica" w:hAnsi="Helvetica" w:cs="Helvetica"/>
+          <w:color w:val="70AD47" w:themeColor="accent6"/>
+          <w:sz w:val="21"/>
+          <w:szCs w:val="21"/>
+        </w:rPr>
+        <w:t>s’indiquen</w:t>
+      </w:r>
+      <w:proofErr w:type="spellEnd"/>
+      <w:r>
+        <w:rPr>
+          <w:rFonts w:ascii="Helvetica" w:hAnsi="Helvetica" w:cs="Helvetica"/>
+          <w:color w:val="70AD47" w:themeColor="accent6"/>
+          <w:sz w:val="21"/>
+          <w:szCs w:val="21"/>
+        </w:rPr>
+        <w:t xml:space="preserve"> </w:t>
+      </w:r>
+      <w:proofErr w:type="spellStart"/>
+      <w:r>
+        <w:rPr>
+          <w:rFonts w:ascii="Helvetica" w:hAnsi="Helvetica" w:cs="Helvetica"/>
+          <w:color w:val="70AD47" w:themeColor="accent6"/>
+          <w:sz w:val="21"/>
+          <w:szCs w:val="21"/>
+        </w:rPr>
+        <w:t>com</w:t>
+      </w:r>
+      <w:proofErr w:type="spellEnd"/>
+      <w:r>
+        <w:rPr>
+          <w:rFonts w:ascii="Helvetica" w:hAnsi="Helvetica" w:cs="Helvetica"/>
+          <w:color w:val="70AD47" w:themeColor="accent6"/>
+          <w:sz w:val="21"/>
+          <w:szCs w:val="21"/>
+        </w:rPr>
+        <w:t xml:space="preserve"> a </w:t>
+      </w:r>
+      <w:proofErr w:type="spellStart"/>
+      <w:r>
+        <w:rPr>
+          <w:rFonts w:ascii="Helvetica" w:hAnsi="Helvetica" w:cs="Helvetica"/>
+          <w:color w:val="70AD47" w:themeColor="accent6"/>
+          <w:sz w:val="21"/>
+          <w:szCs w:val="21"/>
+        </w:rPr>
+        <w:t>posició</w:t>
+      </w:r>
+      <w:proofErr w:type="spellEnd"/>
+      <w:r>
+        <w:rPr>
+          <w:rFonts w:ascii="Helvetica" w:hAnsi="Helvetica" w:cs="Helvetica"/>
+          <w:color w:val="70AD47" w:themeColor="accent6"/>
+          <w:sz w:val="21"/>
+          <w:szCs w:val="21"/>
+        </w:rPr>
+        <w:t xml:space="preserve"> a recuperar </w:t>
+      </w:r>
+      <w:proofErr w:type="spellStart"/>
+      <w:r>
+        <w:rPr>
+          <w:rFonts w:ascii="Helvetica" w:hAnsi="Helvetica" w:cs="Helvetica"/>
+          <w:color w:val="70AD47" w:themeColor="accent6"/>
+          <w:sz w:val="21"/>
+          <w:szCs w:val="21"/>
+        </w:rPr>
+        <w:t>són</w:t>
+      </w:r>
+      <w:proofErr w:type="spellEnd"/>
+      <w:r>
+        <w:rPr>
+          <w:rFonts w:ascii="Helvetica" w:hAnsi="Helvetica" w:cs="Helvetica"/>
+          <w:color w:val="70AD47" w:themeColor="accent6"/>
+          <w:sz w:val="21"/>
+          <w:szCs w:val="21"/>
+        </w:rPr>
+        <w:t xml:space="preserve"> </w:t>
+      </w:r>
+      <w:proofErr w:type="spellStart"/>
+      <w:r>
+        <w:rPr>
+          <w:rFonts w:ascii="Helvetica" w:hAnsi="Helvetica" w:cs="Helvetica"/>
+          <w:color w:val="70AD47" w:themeColor="accent6"/>
+          <w:sz w:val="21"/>
+          <w:szCs w:val="21"/>
+        </w:rPr>
+        <w:t>més</w:t>
+      </w:r>
+      <w:proofErr w:type="spellEnd"/>
+      <w:r>
+        <w:rPr>
+          <w:rFonts w:ascii="Helvetica" w:hAnsi="Helvetica" w:cs="Helvetica"/>
+          <w:color w:val="70AD47" w:themeColor="accent6"/>
+          <w:sz w:val="21"/>
+          <w:szCs w:val="21"/>
+        </w:rPr>
+        <w:t xml:space="preserve"> </w:t>
+      </w:r>
+      <w:proofErr w:type="spellStart"/>
+      <w:r>
+        <w:rPr>
+          <w:rFonts w:ascii="Helvetica" w:hAnsi="Helvetica" w:cs="Helvetica"/>
+          <w:color w:val="70AD47" w:themeColor="accent6"/>
+          <w:sz w:val="21"/>
+          <w:szCs w:val="21"/>
+        </w:rPr>
+        <w:t>grans</w:t>
+      </w:r>
+      <w:proofErr w:type="spellEnd"/>
+      <w:r>
+        <w:rPr>
+          <w:rFonts w:ascii="Helvetica" w:hAnsi="Helvetica" w:cs="Helvetica"/>
+          <w:color w:val="70AD47" w:themeColor="accent6"/>
+          <w:sz w:val="21"/>
+          <w:szCs w:val="21"/>
+        </w:rPr>
+        <w:t xml:space="preserve"> que el </w:t>
+      </w:r>
+      <w:proofErr w:type="spellStart"/>
+      <w:r>
+        <w:rPr>
+          <w:rFonts w:ascii="Helvetica" w:hAnsi="Helvetica" w:cs="Helvetica"/>
+          <w:color w:val="70AD47" w:themeColor="accent6"/>
+          <w:sz w:val="21"/>
+          <w:szCs w:val="21"/>
+        </w:rPr>
+        <w:t>tamany</w:t>
+      </w:r>
+      <w:proofErr w:type="spellEnd"/>
+      <w:r>
+        <w:rPr>
+          <w:rFonts w:ascii="Helvetica" w:hAnsi="Helvetica" w:cs="Helvetica"/>
+          <w:color w:val="70AD47" w:themeColor="accent6"/>
+          <w:sz w:val="21"/>
+          <w:szCs w:val="21"/>
+        </w:rPr>
+        <w:t xml:space="preserve"> de la </w:t>
+      </w:r>
+      <w:proofErr w:type="spellStart"/>
+      <w:r>
+        <w:rPr>
+          <w:rFonts w:ascii="Helvetica" w:hAnsi="Helvetica" w:cs="Helvetica"/>
+          <w:color w:val="70AD47" w:themeColor="accent6"/>
+          <w:sz w:val="21"/>
+          <w:szCs w:val="21"/>
+        </w:rPr>
+        <w:t>matriu</w:t>
+      </w:r>
+      <w:proofErr w:type="spellEnd"/>
+      <w:r>
+        <w:rPr>
+          <w:rFonts w:ascii="Helvetica" w:hAnsi="Helvetica" w:cs="Helvetica"/>
+          <w:color w:val="70AD47" w:themeColor="accent6"/>
+          <w:sz w:val="21"/>
+          <w:szCs w:val="21"/>
+        </w:rPr>
+        <w:t xml:space="preserve"> </w:t>
+      </w:r>
+      <w:proofErr w:type="spellStart"/>
+      <w:r>
+        <w:rPr>
+          <w:rFonts w:ascii="Helvetica" w:hAnsi="Helvetica" w:cs="Helvetica"/>
+          <w:color w:val="70AD47" w:themeColor="accent6"/>
+          <w:sz w:val="21"/>
+          <w:szCs w:val="21"/>
+        </w:rPr>
+        <w:t>s’ha</w:t>
+      </w:r>
+      <w:proofErr w:type="spellEnd"/>
+      <w:r>
+        <w:rPr>
+          <w:rFonts w:ascii="Helvetica" w:hAnsi="Helvetica" w:cs="Helvetica"/>
+          <w:color w:val="70AD47" w:themeColor="accent6"/>
+          <w:sz w:val="21"/>
+          <w:szCs w:val="21"/>
+        </w:rPr>
+        <w:t xml:space="preserve"> de retornar el valor especial NAN.</w:t>
+      </w:r>
+    </w:p>
+    <w:p>
+      <w:pPr>
+        <w:pStyle w:val="NormalWeb"/>
+        <w:shd w:val="clear" w:color="auto" w:fill="FFFFFF"/>
+        <w:spacing w:before="0" w:beforeAutospacing="0"/>
+        <w:ind w:left="708" w:hanging="708"/>
+        <w:rPr>
+          <w:rFonts w:ascii="Helvetica" w:hAnsi="Helvetica" w:cs="Helvetica"/>
+          <w:color w:val="70AD47" w:themeColor="accent6"/>
+          <w:sz w:val="21"/>
+          <w:szCs w:val="21"/>
+        </w:rPr>
+      </w:pPr>
+      <w:r>
+        <w:rPr>
+          <w:rFonts w:ascii="Helvetica" w:hAnsi="Helvetica" w:cs="Helvetica"/>
+          <w:color w:val="70AD47" w:themeColor="accent6"/>
           <w:sz w:val="21"/>
           <w:szCs w:val="21"/>
         </w:rPr>
@@ -4632,7 +4632,7 @@
       <w:r>
         <w:rPr>
           <w:rFonts w:ascii="Helvetica" w:hAnsi="Helvetica" w:cs="Helvetica"/>
-          <w:color w:val="3A3A3A"/>
+          <w:color w:val="70AD47" w:themeColor="accent6"/>
           <w:sz w:val="21"/>
           <w:szCs w:val="21"/>
         </w:rPr>
@@ -4642,17 +4642,17 @@
       <w:r>
         <w:rPr>
           <w:rFonts w:ascii="Helvetica" w:hAnsi="Helvetica" w:cs="Helvetica"/>
-          <w:color w:val="3A3A3A"/>
-          <w:sz w:val="21"/>
-          <w:szCs w:val="21"/>
-        </w:rPr>
-        <w:t xml:space="preserve"> </w:t>
-      </w:r>
-      <w:proofErr w:type="spellStart"/>
-      <w:r>
-        <w:rPr>
-          <w:rFonts w:ascii="Helvetica" w:hAnsi="Helvetica" w:cs="Helvetica"/>
-          <w:color w:val="3A3A3A"/>
+          <w:color w:val="70AD47" w:themeColor="accent6"/>
+          <w:sz w:val="21"/>
+          <w:szCs w:val="21"/>
+        </w:rPr>
+        <w:t xml:space="preserve"> </w:t>
+      </w:r>
+      <w:proofErr w:type="spellStart"/>
+      <w:r>
+        <w:rPr>
+          <w:rFonts w:ascii="Helvetica" w:hAnsi="Helvetica" w:cs="Helvetica"/>
+          <w:color w:val="70AD47" w:themeColor="accent6"/>
           <w:sz w:val="21"/>
           <w:szCs w:val="21"/>
         </w:rPr>
@@ -4662,7 +4662,7 @@
       <w:r>
         <w:rPr>
           <w:rFonts w:ascii="Helvetica" w:hAnsi="Helvetica" w:cs="Helvetica"/>
-          <w:color w:val="3A3A3A"/>
+          <w:color w:val="70AD47" w:themeColor="accent6"/>
           <w:sz w:val="21"/>
           <w:szCs w:val="21"/>
         </w:rPr>
@@ -4672,7 +4672,7 @@
       <w:r>
         <w:rPr>
           <w:rFonts w:ascii="Helvetica" w:hAnsi="Helvetica" w:cs="Helvetica"/>
-          <w:color w:val="3A3A3A"/>
+          <w:color w:val="70AD47" w:themeColor="accent6"/>
           <w:sz w:val="21"/>
           <w:szCs w:val="21"/>
         </w:rPr>
@@ -4682,7 +4682,7 @@
       <w:r>
         <w:rPr>
           <w:rFonts w:ascii="Helvetica" w:hAnsi="Helvetica" w:cs="Helvetica"/>
-          <w:color w:val="3A3A3A"/>
+          <w:color w:val="70AD47" w:themeColor="accent6"/>
           <w:sz w:val="21"/>
           <w:szCs w:val="21"/>
         </w:rPr>
@@ -4692,7 +4692,7 @@
       <w:r>
         <w:rPr>
           <w:rFonts w:ascii="Helvetica" w:hAnsi="Helvetica" w:cs="Helvetica"/>
-          <w:color w:val="3A3A3A"/>
+          <w:color w:val="70AD47" w:themeColor="accent6"/>
           <w:sz w:val="21"/>
           <w:szCs w:val="21"/>
         </w:rPr>
@@ -4702,7 +4702,7 @@
       <w:r>
         <w:rPr>
           <w:rFonts w:ascii="Helvetica" w:hAnsi="Helvetica" w:cs="Helvetica"/>
-          <w:color w:val="3A3A3A"/>
+          <w:color w:val="70AD47" w:themeColor="accent6"/>
           <w:sz w:val="21"/>
           <w:szCs w:val="21"/>
         </w:rPr>
@@ -4712,7 +4712,7 @@
       <w:r>
         <w:rPr>
           <w:rFonts w:ascii="Helvetica" w:hAnsi="Helvetica" w:cs="Helvetica"/>
-          <w:color w:val="3A3A3A"/>
+          <w:color w:val="70AD47" w:themeColor="accent6"/>
           <w:sz w:val="21"/>
           <w:szCs w:val="21"/>
         </w:rPr>
@@ -4722,7 +4722,7 @@
       <w:r>
         <w:rPr>
           <w:rFonts w:ascii="Helvetica" w:hAnsi="Helvetica" w:cs="Helvetica"/>
-          <w:color w:val="3A3A3A"/>
+          <w:color w:val="70AD47" w:themeColor="accent6"/>
           <w:sz w:val="21"/>
           <w:szCs w:val="21"/>
         </w:rPr>
@@ -4732,7 +4732,7 @@
       <w:r>
         <w:rPr>
           <w:rFonts w:ascii="Helvetica" w:hAnsi="Helvetica" w:cs="Helvetica"/>
-          <w:color w:val="3A3A3A"/>
+          <w:color w:val="70AD47" w:themeColor="accent6"/>
           <w:sz w:val="21"/>
           <w:szCs w:val="21"/>
         </w:rPr>
@@ -4742,7 +4742,7 @@
       <w:r>
         <w:rPr>
           <w:rFonts w:ascii="Helvetica" w:hAnsi="Helvetica" w:cs="Helvetica"/>
-          <w:color w:val="3A3A3A"/>
+          <w:color w:val="70AD47" w:themeColor="accent6"/>
           <w:sz w:val="21"/>
           <w:szCs w:val="21"/>
         </w:rPr>

</xml_diff>